<commit_message>
Implementacion del Bulk Manual, adicion del boton para agregar todos los dispositivos
</commit_message>
<xml_diff>
--- a/EnroladorStandAloneV2/TODO/Memorias Masisa.docx
+++ b/EnroladorStandAloneV2/TODO/Memorias Masisa.docx
@@ -532,10 +532,159 @@
         <w:rPr>
           <w:lang w:val="es-CU"/>
         </w:rPr>
-        <w:t xml:space="preserve"> Express que pueden formar parte del Ecosistema de Biometría para el futuro desarrollo de aplicaciones Standalone</w:t>
+        <w:t xml:space="preserve"> Express que pueden formar parte del Ecosistema de Biometría para el futuro desarrollo de aplicaciones </w:t>
+      </w:r>
+      <w:proofErr w:type="spellStart"/>
+      <w:r>
+        <w:rPr>
+          <w:lang w:val="es-CU"/>
+        </w:rPr>
+        <w:t>Standalone</w:t>
+      </w:r>
+      <w:proofErr w:type="spellEnd"/>
+    </w:p>
+    <w:p>
+      <w:pPr>
+        <w:jc w:val="both"/>
+        <w:rPr>
+          <w:lang w:val="es-CU"/>
+        </w:rPr>
+      </w:pPr>
+      <w:r>
+        <w:rPr>
+          <w:lang w:val="es-CU"/>
+        </w:rPr>
+        <w:t>Revisiones:</w:t>
+      </w:r>
+    </w:p>
+    <w:p>
+      <w:pPr>
+        <w:jc w:val="both"/>
+        <w:rPr>
+          <w:lang w:val="es-CU"/>
+        </w:rPr>
+      </w:pPr>
+      <w:r>
+        <w:rPr>
+          <w:lang w:val="es-CU"/>
+        </w:rPr>
+        <w:t>4/2/2019 – Mejoras:</w:t>
+      </w:r>
+    </w:p>
+    <w:p>
+      <w:pPr>
+        <w:jc w:val="both"/>
+        <w:rPr>
+          <w:lang w:val="es-CU"/>
+        </w:rPr>
+      </w:pPr>
+      <w:r>
+        <w:rPr>
+          <w:lang w:val="es-CU"/>
+        </w:rPr>
+        <w:t xml:space="preserve">1. Adicionar todos los dispositivos a la </w:t>
+      </w:r>
+      <w:r>
+        <w:rPr>
+          <w:lang w:val="es-CU"/>
+        </w:rPr>
+        <w:t>instalación.</w:t>
+      </w:r>
+    </w:p>
+    <w:p>
+      <w:pPr>
+        <w:jc w:val="both"/>
+        <w:rPr>
+          <w:lang w:val="es-CU"/>
+        </w:rPr>
+      </w:pPr>
+      <w:r>
+        <w:rPr>
+          <w:lang w:val="es-CU"/>
+        </w:rPr>
+        <w:t>2. Arreglar los globos y el Cartel de Capturar Huellas (Pendiente)</w:t>
+      </w:r>
+    </w:p>
+    <w:p>
+      <w:pPr>
+        <w:jc w:val="both"/>
+        <w:rPr>
+          <w:lang w:val="es-CU"/>
+        </w:rPr>
+      </w:pPr>
+      <w:r>
+        <w:rPr>
+          <w:lang w:val="es-CU"/>
+        </w:rPr>
+        <w:t xml:space="preserve">3. Cambiar el sistema de BULK, quitar el </w:t>
+      </w:r>
+      <w:proofErr w:type="spellStart"/>
+      <w:r>
+        <w:rPr>
+          <w:lang w:val="es-CU"/>
+        </w:rPr>
+        <w:t>Nuget</w:t>
+      </w:r>
+      <w:proofErr w:type="spellEnd"/>
+      <w:r>
+        <w:rPr>
+          <w:lang w:val="es-CU"/>
+        </w:rPr>
+        <w:t xml:space="preserve"> de licencia pagada.</w:t>
       </w:r>
       <w:bookmarkStart w:id="0" w:name="_GoBack"/>
       <w:bookmarkEnd w:id="0"/>
+    </w:p>
+    <w:p>
+      <w:pPr>
+        <w:jc w:val="both"/>
+        <w:rPr>
+          <w:lang w:val="es-CU"/>
+        </w:rPr>
+      </w:pPr>
+      <w:r>
+        <w:rPr>
+          <w:lang w:val="es-CU"/>
+        </w:rPr>
+        <w:t>4. Permitir que los usuarios modifiquen el diseño (Pendiente)</w:t>
+      </w:r>
+    </w:p>
+    <w:p>
+      <w:pPr>
+        <w:jc w:val="both"/>
+        <w:rPr>
+          <w:lang w:val="es-CU"/>
+        </w:rPr>
+      </w:pPr>
+    </w:p>
+    <w:p>
+      <w:pPr>
+        <w:jc w:val="both"/>
+        <w:rPr>
+          <w:lang w:val="es-CU"/>
+        </w:rPr>
+      </w:pPr>
+      <w:r>
+        <w:rPr>
+          <w:lang w:val="es-CU"/>
+        </w:rPr>
+        <w:t>Otros</w:t>
+      </w:r>
+    </w:p>
+    <w:p>
+      <w:pPr>
+        <w:jc w:val="both"/>
+        <w:rPr>
+          <w:lang w:val="es-CU"/>
+        </w:rPr>
+      </w:pPr>
+      <w:r>
+        <w:rPr>
+          <w:lang w:val="es-CU"/>
+        </w:rPr>
+        <w:lastRenderedPageBreak/>
+        <w:t>1. Se arreglo el modificar Contratos (YA)</w:t>
+      </w:r>
     </w:p>
     <w:sectPr>
       <w:pgSz w:w="12240" w:h="15840"/>
@@ -635,8 +784,123 @@
       </w:pPr>
     </w:lvl>
   </w:abstractNum>
+  <w:abstractNum w:abstractNumId="1" w15:restartNumberingAfterBreak="0">
+    <w:nsid w:val="16F1442C"/>
+    <w:multiLevelType w:val="hybridMultilevel"/>
+    <w:tmpl w:val="46D02B9A"/>
+    <w:lvl w:ilvl="0" w:tplc="3056C6C0">
+      <w:numFmt w:val="bullet"/>
+      <w:lvlText w:val="-"/>
+      <w:lvlJc w:val="left"/>
+      <w:pPr>
+        <w:ind w:left="720" w:hanging="360"/>
+      </w:pPr>
+      <w:rPr>
+        <w:rFonts w:ascii="Calibri" w:eastAsiaTheme="minorHAnsi" w:hAnsi="Calibri" w:cs="Calibri" w:hint="default"/>
+      </w:rPr>
+    </w:lvl>
+    <w:lvl w:ilvl="1" w:tplc="5C0A0003" w:tentative="1">
+      <w:start w:val="1"/>
+      <w:numFmt w:val="bullet"/>
+      <w:lvlText w:val="o"/>
+      <w:lvlJc w:val="left"/>
+      <w:pPr>
+        <w:ind w:left="1440" w:hanging="360"/>
+      </w:pPr>
+      <w:rPr>
+        <w:rFonts w:ascii="Courier New" w:hAnsi="Courier New" w:cs="Courier New" w:hint="default"/>
+      </w:rPr>
+    </w:lvl>
+    <w:lvl w:ilvl="2" w:tplc="5C0A0005" w:tentative="1">
+      <w:start w:val="1"/>
+      <w:numFmt w:val="bullet"/>
+      <w:lvlText w:val=""/>
+      <w:lvlJc w:val="left"/>
+      <w:pPr>
+        <w:ind w:left="2160" w:hanging="360"/>
+      </w:pPr>
+      <w:rPr>
+        <w:rFonts w:ascii="Wingdings" w:hAnsi="Wingdings" w:hint="default"/>
+      </w:rPr>
+    </w:lvl>
+    <w:lvl w:ilvl="3" w:tplc="5C0A0001" w:tentative="1">
+      <w:start w:val="1"/>
+      <w:numFmt w:val="bullet"/>
+      <w:lvlText w:val=""/>
+      <w:lvlJc w:val="left"/>
+      <w:pPr>
+        <w:ind w:left="2880" w:hanging="360"/>
+      </w:pPr>
+      <w:rPr>
+        <w:rFonts w:ascii="Symbol" w:hAnsi="Symbol" w:hint="default"/>
+      </w:rPr>
+    </w:lvl>
+    <w:lvl w:ilvl="4" w:tplc="5C0A0003" w:tentative="1">
+      <w:start w:val="1"/>
+      <w:numFmt w:val="bullet"/>
+      <w:lvlText w:val="o"/>
+      <w:lvlJc w:val="left"/>
+      <w:pPr>
+        <w:ind w:left="3600" w:hanging="360"/>
+      </w:pPr>
+      <w:rPr>
+        <w:rFonts w:ascii="Courier New" w:hAnsi="Courier New" w:cs="Courier New" w:hint="default"/>
+      </w:rPr>
+    </w:lvl>
+    <w:lvl w:ilvl="5" w:tplc="5C0A0005" w:tentative="1">
+      <w:start w:val="1"/>
+      <w:numFmt w:val="bullet"/>
+      <w:lvlText w:val=""/>
+      <w:lvlJc w:val="left"/>
+      <w:pPr>
+        <w:ind w:left="4320" w:hanging="360"/>
+      </w:pPr>
+      <w:rPr>
+        <w:rFonts w:ascii="Wingdings" w:hAnsi="Wingdings" w:hint="default"/>
+      </w:rPr>
+    </w:lvl>
+    <w:lvl w:ilvl="6" w:tplc="5C0A0001" w:tentative="1">
+      <w:start w:val="1"/>
+      <w:numFmt w:val="bullet"/>
+      <w:lvlText w:val=""/>
+      <w:lvlJc w:val="left"/>
+      <w:pPr>
+        <w:ind w:left="5040" w:hanging="360"/>
+      </w:pPr>
+      <w:rPr>
+        <w:rFonts w:ascii="Symbol" w:hAnsi="Symbol" w:hint="default"/>
+      </w:rPr>
+    </w:lvl>
+    <w:lvl w:ilvl="7" w:tplc="5C0A0003" w:tentative="1">
+      <w:start w:val="1"/>
+      <w:numFmt w:val="bullet"/>
+      <w:lvlText w:val="o"/>
+      <w:lvlJc w:val="left"/>
+      <w:pPr>
+        <w:ind w:left="5760" w:hanging="360"/>
+      </w:pPr>
+      <w:rPr>
+        <w:rFonts w:ascii="Courier New" w:hAnsi="Courier New" w:cs="Courier New" w:hint="default"/>
+      </w:rPr>
+    </w:lvl>
+    <w:lvl w:ilvl="8" w:tplc="5C0A0005" w:tentative="1">
+      <w:start w:val="1"/>
+      <w:numFmt w:val="bullet"/>
+      <w:lvlText w:val=""/>
+      <w:lvlJc w:val="left"/>
+      <w:pPr>
+        <w:ind w:left="6480" w:hanging="360"/>
+      </w:pPr>
+      <w:rPr>
+        <w:rFonts w:ascii="Wingdings" w:hAnsi="Wingdings" w:hint="default"/>
+      </w:rPr>
+    </w:lvl>
+  </w:abstractNum>
   <w:num w:numId="1">
     <w:abstractNumId w:val="0"/>
+  </w:num>
+  <w:num w:numId="2">
+    <w:abstractNumId w:val="1"/>
   </w:num>
 </w:numbering>
 </file>

</xml_diff>

<commit_message>
Terminado los otros 2 requisitos, los cambios estan en la memoria.docx
</commit_message>
<xml_diff>
--- a/EnroladorStandAloneV2/TODO/Memorias Masisa.docx
+++ b/EnroladorStandAloneV2/TODO/Memorias Masisa.docx
@@ -547,11 +547,13 @@
       <w:pPr>
         <w:jc w:val="both"/>
         <w:rPr>
-          <w:lang w:val="es-CU"/>
-        </w:rPr>
-      </w:pPr>
-      <w:r>
-        <w:rPr>
+          <w:b/>
+          <w:lang w:val="es-CU"/>
+        </w:rPr>
+      </w:pPr>
+      <w:r>
+        <w:rPr>
+          <w:b/>
           <w:lang w:val="es-CU"/>
         </w:rPr>
         <w:t>Revisiones:</w:t>
@@ -602,7 +604,7 @@
         <w:rPr>
           <w:lang w:val="es-CU"/>
         </w:rPr>
-        <w:t>2. Arreglar los globos y el Cartel de Capturar Huellas (Pendiente)</w:t>
+        <w:t>2. Arreglar los globos y el Cartel de Capturar Huellas</w:t>
       </w:r>
     </w:p>
     <w:p>
@@ -631,60 +633,62 @@
           <w:lang w:val="es-CU"/>
         </w:rPr>
         <w:t xml:space="preserve"> de licencia pagada.</w:t>
+      </w:r>
+    </w:p>
+    <w:p>
+      <w:pPr>
+        <w:jc w:val="both"/>
+        <w:rPr>
+          <w:lang w:val="es-ES"/>
+        </w:rPr>
+      </w:pPr>
+      <w:r>
+        <w:rPr>
+          <w:lang w:val="es-CU"/>
+        </w:rPr>
+        <w:t>4. Permitir que los usuarios modifiquen el diseño</w:t>
+      </w:r>
+    </w:p>
+    <w:p>
+      <w:pPr>
+        <w:jc w:val="both"/>
+        <w:rPr>
+          <w:lang w:val="es-CU"/>
+        </w:rPr>
+      </w:pPr>
+    </w:p>
+    <w:p>
+      <w:pPr>
+        <w:jc w:val="both"/>
+        <w:rPr>
+          <w:b/>
+          <w:lang w:val="es-CU"/>
+        </w:rPr>
+      </w:pPr>
+      <w:r>
+        <w:rPr>
+          <w:b/>
+          <w:lang w:val="es-CU"/>
+        </w:rPr>
+        <w:t>Otros</w:t>
+      </w:r>
+    </w:p>
+    <w:p>
+      <w:pPr>
+        <w:jc w:val="both"/>
+        <w:rPr>
+          <w:lang w:val="es-CU"/>
+        </w:rPr>
+      </w:pPr>
+      <w:r>
+        <w:rPr>
+          <w:lang w:val="es-CU"/>
+        </w:rPr>
+        <w:lastRenderedPageBreak/>
+        <w:t>1. Se arreglo el modificar Contratos</w:t>
       </w:r>
       <w:bookmarkStart w:id="0" w:name="_GoBack"/>
       <w:bookmarkEnd w:id="0"/>
-    </w:p>
-    <w:p>
-      <w:pPr>
-        <w:jc w:val="both"/>
-        <w:rPr>
-          <w:lang w:val="es-CU"/>
-        </w:rPr>
-      </w:pPr>
-      <w:r>
-        <w:rPr>
-          <w:lang w:val="es-CU"/>
-        </w:rPr>
-        <w:t>4. Permitir que los usuarios modifiquen el diseño (Pendiente)</w:t>
-      </w:r>
-    </w:p>
-    <w:p>
-      <w:pPr>
-        <w:jc w:val="both"/>
-        <w:rPr>
-          <w:lang w:val="es-CU"/>
-        </w:rPr>
-      </w:pPr>
-    </w:p>
-    <w:p>
-      <w:pPr>
-        <w:jc w:val="both"/>
-        <w:rPr>
-          <w:lang w:val="es-CU"/>
-        </w:rPr>
-      </w:pPr>
-      <w:r>
-        <w:rPr>
-          <w:lang w:val="es-CU"/>
-        </w:rPr>
-        <w:t>Otros</w:t>
-      </w:r>
-    </w:p>
-    <w:p>
-      <w:pPr>
-        <w:jc w:val="both"/>
-        <w:rPr>
-          <w:lang w:val="es-CU"/>
-        </w:rPr>
-      </w:pPr>
-      <w:r>
-        <w:rPr>
-          <w:lang w:val="es-CU"/>
-        </w:rPr>
-        <w:lastRenderedPageBreak/>
-        <w:t>1. Se arreglo el modificar Contratos (YA)</w:t>
-      </w:r>
     </w:p>
     <w:sectPr>
       <w:pgSz w:w="12240" w:h="15840"/>

</xml_diff>